<commit_message>
SoloLearn file with git repo link
</commit_message>
<xml_diff>
--- a/MIDTERM/SoloLearn/SoloLearn_Explanation.docx
+++ b/MIDTERM/SoloLearn/SoloLearn_Explanation.docx
@@ -46,21 +46,125 @@
       <w:r>
         <w:rPr>
           <w:rFonts w:ascii="Calibri" w:cs="Calibri" w:eastAsia="Calibri" w:hAnsi="Calibri"/>
+          <w:b w:val="1"/>
           <w:sz w:val="32"/>
           <w:szCs w:val="32"/>
           <w:rtl w:val="0"/>
         </w:rPr>
-        <w:t xml:space="preserve">﻿</w:t>
-      </w:r>
-      <w:r>
+        <w:t xml:space="preserve">MIDTERM ASSIGNMENT</w:t>
+      </w:r>
+    </w:p>
+    <w:p>
+      <w:pPr>
+        <w:widowControl w:val="0"/>
+        <w:jc w:val="center"/>
         <w:rPr>
           <w:rFonts w:ascii="Calibri" w:cs="Calibri" w:eastAsia="Calibri" w:hAnsi="Calibri"/>
           <w:b w:val="1"/>
           <w:sz w:val="32"/>
           <w:szCs w:val="32"/>
-          <w:rtl w:val="0"/>
-        </w:rPr>
-        <w:t xml:space="preserve">Mid-Term Assignment</w:t>
+        </w:rPr>
+      </w:pPr>
+      <w:r>
+        <w:rPr>
+          <w:rtl w:val="0"/>
+        </w:rPr>
+      </w:r>
+    </w:p>
+    <w:p>
+      <w:pPr>
+        <w:widowControl w:val="0"/>
+        <w:jc w:val="center"/>
+        <w:rPr>
+          <w:rFonts w:ascii="Calibri" w:cs="Calibri" w:eastAsia="Calibri" w:hAnsi="Calibri"/>
+          <w:sz w:val="32"/>
+          <w:szCs w:val="32"/>
+        </w:rPr>
+      </w:pPr>
+      <w:r>
+        <w:rPr>
+          <w:rFonts w:ascii="Calibri" w:cs="Calibri" w:eastAsia="Calibri" w:hAnsi="Calibri"/>
+          <w:sz w:val="32"/>
+          <w:szCs w:val="32"/>
+          <w:rtl w:val="0"/>
+        </w:rPr>
+        <w:t xml:space="preserve">Name: Mineshkumar Dayalbhai Tandel</w:t>
+      </w:r>
+    </w:p>
+    <w:p>
+      <w:pPr>
+        <w:widowControl w:val="0"/>
+        <w:jc w:val="center"/>
+        <w:rPr>
+          <w:rFonts w:ascii="Calibri" w:cs="Calibri" w:eastAsia="Calibri" w:hAnsi="Calibri"/>
+          <w:sz w:val="32"/>
+          <w:szCs w:val="32"/>
+        </w:rPr>
+      </w:pPr>
+      <w:r>
+        <w:rPr>
+          <w:rFonts w:ascii="Calibri" w:cs="Calibri" w:eastAsia="Calibri" w:hAnsi="Calibri"/>
+          <w:sz w:val="32"/>
+          <w:szCs w:val="32"/>
+          <w:rtl w:val="0"/>
+        </w:rPr>
+        <w:t xml:space="preserve">Student ID: 2110050</w:t>
+      </w:r>
+    </w:p>
+    <w:p>
+      <w:pPr>
+        <w:widowControl w:val="0"/>
+        <w:jc w:val="center"/>
+        <w:rPr>
+          <w:rFonts w:ascii="Calibri" w:cs="Calibri" w:eastAsia="Calibri" w:hAnsi="Calibri"/>
+          <w:b w:val="1"/>
+          <w:sz w:val="32"/>
+          <w:szCs w:val="32"/>
+        </w:rPr>
+      </w:pPr>
+      <w:r>
+        <w:rPr>
+          <w:rtl w:val="0"/>
+        </w:rPr>
+      </w:r>
+    </w:p>
+    <w:p>
+      <w:pPr>
+        <w:widowControl w:val="0"/>
+        <w:jc w:val="center"/>
+        <w:rPr>
+          <w:rFonts w:ascii="Calibri" w:cs="Calibri" w:eastAsia="Calibri" w:hAnsi="Calibri"/>
+          <w:b w:val="1"/>
+          <w:sz w:val="32"/>
+          <w:szCs w:val="32"/>
+        </w:rPr>
+      </w:pPr>
+      <w:r>
+        <w:rPr>
+          <w:rtl w:val="0"/>
+        </w:rPr>
+      </w:r>
+    </w:p>
+    <w:p>
+      <w:pPr>
+        <w:widowControl w:val="0"/>
+        <w:ind w:left="0" w:firstLine="0"/>
+        <w:rPr>
+          <w:rFonts w:ascii="Calibri" w:cs="Calibri" w:eastAsia="Calibri" w:hAnsi="Calibri"/>
+          <w:b w:val="1"/>
+          <w:sz w:val="26"/>
+          <w:szCs w:val="26"/>
+        </w:rPr>
+      </w:pPr>
+      <w:r>
+        <w:rPr>
+          <w:rFonts w:ascii="Calibri" w:cs="Calibri" w:eastAsia="Calibri" w:hAnsi="Calibri"/>
+          <w:b w:val="1"/>
+          <w:sz w:val="26"/>
+          <w:szCs w:val="26"/>
+          <w:rtl w:val="0"/>
+        </w:rPr>
+        <w:t xml:space="preserve">SOLOLEARN EXERCISES</w:t>
       </w:r>
     </w:p>
     <w:p>
@@ -5093,6 +5197,118 @@
           <w:rtl w:val="0"/>
         </w:rPr>
         <w:t xml:space="preserve">            It is a tree-like structure, which has parent and child structures.</w:t>
+      </w:r>
+    </w:p>
+    <w:p>
+      <w:pPr>
+        <w:keepNext w:val="0"/>
+        <w:keepLines w:val="0"/>
+        <w:pageBreakBefore w:val="0"/>
+        <w:widowControl w:val="0"/>
+        <w:pBdr>
+          <w:top w:space="0" w:sz="0" w:val="nil"/>
+          <w:left w:space="0" w:sz="0" w:val="nil"/>
+          <w:bottom w:space="0" w:sz="0" w:val="nil"/>
+          <w:right w:space="0" w:sz="0" w:val="nil"/>
+          <w:between w:space="0" w:sz="0" w:val="nil"/>
+        </w:pBdr>
+        <w:shd w:fill="auto" w:val="clear"/>
+        <w:spacing w:after="0" w:before="0" w:line="276" w:lineRule="auto"/>
+        <w:ind w:left="720" w:right="0" w:firstLine="0"/>
+        <w:jc w:val="left"/>
+        <w:rPr>
+          <w:rFonts w:ascii="Calibri" w:cs="Calibri" w:eastAsia="Calibri" w:hAnsi="Calibri"/>
+        </w:rPr>
+      </w:pPr>
+      <w:r>
+        <w:rPr>
+          <w:rtl w:val="0"/>
+        </w:rPr>
+      </w:r>
+    </w:p>
+    <w:p>
+      <w:pPr>
+        <w:keepNext w:val="0"/>
+        <w:keepLines w:val="0"/>
+        <w:pageBreakBefore w:val="0"/>
+        <w:widowControl w:val="0"/>
+        <w:pBdr>
+          <w:top w:space="0" w:sz="0" w:val="nil"/>
+          <w:left w:space="0" w:sz="0" w:val="nil"/>
+          <w:bottom w:space="0" w:sz="0" w:val="nil"/>
+          <w:right w:space="0" w:sz="0" w:val="nil"/>
+          <w:between w:space="0" w:sz="0" w:val="nil"/>
+        </w:pBdr>
+        <w:shd w:fill="auto" w:val="clear"/>
+        <w:spacing w:after="0" w:before="0" w:line="276" w:lineRule="auto"/>
+        <w:ind w:left="0" w:right="0" w:firstLine="0"/>
+        <w:jc w:val="left"/>
+        <w:rPr>
+          <w:rFonts w:ascii="Calibri" w:cs="Calibri" w:eastAsia="Calibri" w:hAnsi="Calibri"/>
+        </w:rPr>
+      </w:pPr>
+      <w:r>
+        <w:rPr>
+          <w:rtl w:val="0"/>
+        </w:rPr>
+      </w:r>
+    </w:p>
+    <w:p>
+      <w:pPr>
+        <w:keepNext w:val="0"/>
+        <w:keepLines w:val="0"/>
+        <w:pageBreakBefore w:val="0"/>
+        <w:widowControl w:val="0"/>
+        <w:pBdr>
+          <w:top w:space="0" w:sz="0" w:val="nil"/>
+          <w:left w:space="0" w:sz="0" w:val="nil"/>
+          <w:bottom w:space="0" w:sz="0" w:val="nil"/>
+          <w:right w:space="0" w:sz="0" w:val="nil"/>
+          <w:between w:space="0" w:sz="0" w:val="nil"/>
+        </w:pBdr>
+        <w:shd w:fill="auto" w:val="clear"/>
+        <w:spacing w:after="0" w:before="0" w:line="276" w:lineRule="auto"/>
+        <w:ind w:left="0" w:right="0" w:firstLine="0"/>
+        <w:jc w:val="left"/>
+        <w:rPr>
+          <w:rFonts w:ascii="Calibri" w:cs="Calibri" w:eastAsia="Calibri" w:hAnsi="Calibri"/>
+          <w:b w:val="1"/>
+        </w:rPr>
+      </w:pPr>
+      <w:r>
+        <w:rPr>
+          <w:rFonts w:ascii="Calibri" w:cs="Calibri" w:eastAsia="Calibri" w:hAnsi="Calibri"/>
+          <w:b w:val="1"/>
+          <w:rtl w:val="0"/>
+        </w:rPr>
+        <w:t xml:space="preserve">GIT REPOSITORY LINK - https://github.com/Minesh6684/Javascript/tree/main/MIDTERM</w:t>
+      </w:r>
+    </w:p>
+    <w:p>
+      <w:pPr>
+        <w:keepNext w:val="0"/>
+        <w:keepLines w:val="0"/>
+        <w:pageBreakBefore w:val="0"/>
+        <w:widowControl w:val="0"/>
+        <w:pBdr>
+          <w:top w:space="0" w:sz="0" w:val="nil"/>
+          <w:left w:space="0" w:sz="0" w:val="nil"/>
+          <w:bottom w:space="0" w:sz="0" w:val="nil"/>
+          <w:right w:space="0" w:sz="0" w:val="nil"/>
+          <w:between w:space="0" w:sz="0" w:val="nil"/>
+        </w:pBdr>
+        <w:shd w:fill="auto" w:val="clear"/>
+        <w:spacing w:after="0" w:before="0" w:line="276" w:lineRule="auto"/>
+        <w:ind w:left="720" w:right="0" w:firstLine="0"/>
+        <w:jc w:val="left"/>
+        <w:rPr>
+          <w:rFonts w:ascii="Calibri" w:cs="Calibri" w:eastAsia="Calibri" w:hAnsi="Calibri"/>
+        </w:rPr>
+      </w:pPr>
+      <w:r>
+        <w:rPr>
+          <w:rtl w:val="0"/>
+        </w:rPr>
       </w:r>
     </w:p>
     <w:sectPr>

</xml_diff>